<commit_message>
filling Workshops. Cleaning up code
</commit_message>
<xml_diff>
--- a/ECSE/TODO.docx
+++ b/ECSE/TODO.docx
@@ -17,7 +17,9 @@
         </w:rPr>
         <w:t>th</w:t>
       </w:r>
-    </w:p>
+      <w:bookmarkStart w:id="0" w:name="_GoBack"/>
+    </w:p>
+    <w:bookmarkEnd w:id="0"/>
     <w:p/>
     <w:p>
       <w:pPr>
@@ -82,7 +84,15 @@
         </w:numPr>
       </w:pPr>
       <w:r>
-        <w:t>Materials list (github version)</w:t>
+        <w:t>Materials list (</w:t>
+      </w:r>
+      <w:proofErr w:type="spellStart"/>
+      <w:r>
+        <w:t>github</w:t>
+      </w:r>
+      <w:proofErr w:type="spellEnd"/>
+      <w:r>
+        <w:t xml:space="preserve"> version)</w:t>
       </w:r>
     </w:p>
     <w:p>
@@ -168,8 +178,6 @@
       <w:r>
         <w:t>Different types of diodes, and what to use them for</w:t>
       </w:r>
-      <w:bookmarkStart w:id="0" w:name="_GoBack"/>
-      <w:bookmarkEnd w:id="0"/>
     </w:p>
     <w:p>
       <w:pPr>
@@ -238,8 +246,14 @@
           <w:ilvl w:val="1"/>
           <w:numId w:val="1"/>
         </w:numPr>
-      </w:pPr>
-      <w:r>
+        <w:rPr>
+          <w:highlight w:val="yellow"/>
+        </w:rPr>
+      </w:pPr>
+      <w:r>
+        <w:rPr>
+          <w:highlight w:val="yellow"/>
+        </w:rPr>
         <w:t>Rename Bluetooth modules to differentiate between them</w:t>
       </w:r>
     </w:p>
@@ -250,8 +264,14 @@
           <w:ilvl w:val="2"/>
           <w:numId w:val="1"/>
         </w:numPr>
-      </w:pPr>
-      <w:r>
+        <w:rPr>
+          <w:highlight w:val="yellow"/>
+        </w:rPr>
+      </w:pPr>
+      <w:r>
+        <w:rPr>
+          <w:highlight w:val="yellow"/>
+        </w:rPr>
         <w:t>Find out how to do that</w:t>
       </w:r>
     </w:p>
@@ -264,7 +284,15 @@
         </w:numPr>
       </w:pPr>
       <w:r>
-        <w:t>Log how to do it in the Github Wiki</w:t>
+        <w:t xml:space="preserve">Log how to do it in the </w:t>
+      </w:r>
+      <w:proofErr w:type="spellStart"/>
+      <w:r>
+        <w:t>Github</w:t>
+      </w:r>
+      <w:proofErr w:type="spellEnd"/>
+      <w:r>
+        <w:t xml:space="preserve"> Wiki</w:t>
       </w:r>
     </w:p>
     <w:p>
@@ -310,9 +338,29 @@
           <w:ilvl w:val="1"/>
           <w:numId w:val="1"/>
         </w:numPr>
-      </w:pPr>
-      <w:r>
-        <w:t xml:space="preserve">Add .ino files </w:t>
+        <w:rPr>
+          <w:highlight w:val="yellow"/>
+        </w:rPr>
+      </w:pPr>
+      <w:r>
+        <w:rPr>
+          <w:highlight w:val="yellow"/>
+        </w:rPr>
+        <w:t>Add .</w:t>
+      </w:r>
+      <w:proofErr w:type="spellStart"/>
+      <w:r>
+        <w:rPr>
+          <w:highlight w:val="yellow"/>
+        </w:rPr>
+        <w:t>ino</w:t>
+      </w:r>
+      <w:proofErr w:type="spellEnd"/>
+      <w:r>
+        <w:rPr>
+          <w:highlight w:val="yellow"/>
+        </w:rPr>
+        <w:t xml:space="preserve"> files </w:t>
       </w:r>
     </w:p>
     <w:p/>
@@ -338,8 +386,14 @@
           <w:ilvl w:val="0"/>
           <w:numId w:val="2"/>
         </w:numPr>
-      </w:pPr>
-      <w:r>
+        <w:rPr>
+          <w:highlight w:val="yellow"/>
+        </w:rPr>
+      </w:pPr>
+      <w:r>
+        <w:rPr>
+          <w:highlight w:val="yellow"/>
+        </w:rPr>
         <w:t>Download Arduino IDE</w:t>
       </w:r>
     </w:p>
@@ -350,8 +404,14 @@
           <w:ilvl w:val="1"/>
           <w:numId w:val="2"/>
         </w:numPr>
-      </w:pPr>
-      <w:r>
+        <w:rPr>
+          <w:highlight w:val="yellow"/>
+        </w:rPr>
+      </w:pPr>
+      <w:r>
+        <w:rPr>
+          <w:highlight w:val="yellow"/>
+        </w:rPr>
         <w:t>For windows</w:t>
       </w:r>
     </w:p>
@@ -362,8 +422,14 @@
           <w:ilvl w:val="1"/>
           <w:numId w:val="2"/>
         </w:numPr>
-      </w:pPr>
-      <w:r>
+        <w:rPr>
+          <w:highlight w:val="yellow"/>
+        </w:rPr>
+      </w:pPr>
+      <w:r>
+        <w:rPr>
+          <w:highlight w:val="yellow"/>
+        </w:rPr>
         <w:t>For mac</w:t>
       </w:r>
     </w:p>
@@ -374,11 +440,20 @@
           <w:ilvl w:val="0"/>
           <w:numId w:val="2"/>
         </w:numPr>
-      </w:pPr>
-      <w:r>
+        <w:rPr>
+          <w:highlight w:val="yellow"/>
+        </w:rPr>
+      </w:pPr>
+      <w:r>
+        <w:rPr>
+          <w:highlight w:val="yellow"/>
+        </w:rPr>
         <w:t>Connect Arduino to your computer</w:t>
       </w:r>
       <w:r>
+        <w:rPr>
+          <w:highlight w:val="yellow"/>
+        </w:rPr>
         <w:t xml:space="preserve"> for the first time (downloading drivers and stuff)</w:t>
       </w:r>
     </w:p>
@@ -389,11 +464,15 @@
           <w:ilvl w:val="1"/>
           <w:numId w:val="2"/>
         </w:numPr>
+        <w:rPr>
+          <w:highlight w:val="yellow"/>
+        </w:rPr>
       </w:pPr>
       <w:r>
         <w:rPr>
           <w:b/>
           <w:bCs/>
+          <w:highlight w:val="yellow"/>
         </w:rPr>
         <w:t>Need to try with someone that has a mac</w:t>
       </w:r>
@@ -405,8 +484,14 @@
           <w:ilvl w:val="1"/>
           <w:numId w:val="2"/>
         </w:numPr>
-      </w:pPr>
-      <w:r>
+        <w:rPr>
+          <w:highlight w:val="yellow"/>
+        </w:rPr>
+      </w:pPr>
+      <w:r>
+        <w:rPr>
+          <w:highlight w:val="yellow"/>
+        </w:rPr>
         <w:t>Windows</w:t>
       </w:r>
     </w:p>
@@ -417,8 +502,14 @@
           <w:ilvl w:val="1"/>
           <w:numId w:val="2"/>
         </w:numPr>
-      </w:pPr>
-      <w:r>
+        <w:rPr>
+          <w:highlight w:val="yellow"/>
+        </w:rPr>
+      </w:pPr>
+      <w:r>
+        <w:rPr>
+          <w:highlight w:val="yellow"/>
+        </w:rPr>
         <w:t>Mac</w:t>
       </w:r>
     </w:p>
@@ -429,9 +520,29 @@
           <w:ilvl w:val="0"/>
           <w:numId w:val="2"/>
         </w:numPr>
-      </w:pPr>
-      <w:r>
-        <w:t xml:space="preserve">Rename your HC-05 bluetooth module </w:t>
+        <w:rPr>
+          <w:highlight w:val="yellow"/>
+        </w:rPr>
+      </w:pPr>
+      <w:r>
+        <w:rPr>
+          <w:highlight w:val="yellow"/>
+        </w:rPr>
+        <w:t xml:space="preserve">Rename your HC-05 </w:t>
+      </w:r>
+      <w:proofErr w:type="spellStart"/>
+      <w:r>
+        <w:rPr>
+          <w:highlight w:val="yellow"/>
+        </w:rPr>
+        <w:t>bluetooth</w:t>
+      </w:r>
+      <w:proofErr w:type="spellEnd"/>
+      <w:r>
+        <w:rPr>
+          <w:highlight w:val="yellow"/>
+        </w:rPr>
+        <w:t xml:space="preserve"> module </w:t>
       </w:r>
     </w:p>
     <w:p>
@@ -441,11 +552,20 @@
           <w:ilvl w:val="1"/>
           <w:numId w:val="2"/>
         </w:numPr>
-      </w:pPr>
-      <w:r>
+        <w:rPr>
+          <w:highlight w:val="yellow"/>
+        </w:rPr>
+      </w:pPr>
+      <w:r>
+        <w:rPr>
+          <w:highlight w:val="yellow"/>
+        </w:rPr>
         <w:t>using AT commands</w:t>
       </w:r>
       <w:r>
+        <w:rPr>
+          <w:highlight w:val="yellow"/>
+        </w:rPr>
         <w:t xml:space="preserve"> (probably, need to search up and try out)</w:t>
       </w:r>
     </w:p>
@@ -831,6 +951,7 @@
     <w:lsdException w:name="HTML Sample" w:semiHidden="1" w:unhideWhenUsed="1"/>
     <w:lsdException w:name="HTML Typewriter" w:semiHidden="1" w:unhideWhenUsed="1"/>
     <w:lsdException w:name="HTML Variable" w:semiHidden="1" w:unhideWhenUsed="1"/>
+    <w:lsdException w:name="Normal Table" w:semiHidden="1" w:unhideWhenUsed="1"/>
     <w:lsdException w:name="annotation subject" w:semiHidden="1" w:unhideWhenUsed="1"/>
     <w:lsdException w:name="No List" w:semiHidden="1" w:unhideWhenUsed="1"/>
     <w:lsdException w:name="Outline List 1" w:semiHidden="1" w:unhideWhenUsed="1"/>
@@ -877,8 +998,10 @@
     <w:lsdException w:name="Table Subtle 2" w:semiHidden="1" w:unhideWhenUsed="1"/>
     <w:lsdException w:name="Table Web 1" w:semiHidden="1" w:unhideWhenUsed="1"/>
     <w:lsdException w:name="Table Web 2" w:semiHidden="1" w:unhideWhenUsed="1"/>
+    <w:lsdException w:name="Table Web 3" w:semiHidden="1" w:unhideWhenUsed="1"/>
     <w:lsdException w:name="Balloon Text" w:semiHidden="1" w:unhideWhenUsed="1"/>
     <w:lsdException w:name="Table Grid" w:uiPriority="39"/>
+    <w:lsdException w:name="Table Theme" w:semiHidden="1" w:unhideWhenUsed="1"/>
     <w:lsdException w:name="Placeholder Text" w:semiHidden="1"/>
     <w:lsdException w:name="No Spacing" w:uiPriority="1" w:qFormat="1"/>
     <w:lsdException w:name="Light Shading" w:uiPriority="60"/>

</xml_diff>